<commit_message>
* fix typo and case
</commit_message>
<xml_diff>
--- a/2012-03-13_Jan Rehwaldt_Childhood story.docx
+++ b/2012-03-13_Jan Rehwaldt_Childhood story.docx
@@ -6,42 +6,42 @@
       <w:pPr>
         <w:spacing w:after="0"/>
         <w:rPr>
-          <w:lang w:val="en-US"/>
-        </w:rPr>
-      </w:pPr>
-      <w:r>
-        <w:rPr>
-          <w:lang w:val="en-US"/>
+          <w:lang w:val="ru-RU"/>
+        </w:rPr>
+      </w:pPr>
+      <w:r>
+        <w:rPr>
+          <w:lang w:val="ru-RU"/>
         </w:rPr>
         <w:t>Jan Rehwaldt, 2012-</w:t>
       </w:r>
       <w:r>
         <w:rPr>
-          <w:lang w:val="en-US"/>
+          <w:lang w:val="ru-RU"/>
         </w:rPr>
         <w:t>03</w:t>
       </w:r>
       <w:r>
         <w:rPr>
-          <w:lang w:val="en-US"/>
+          <w:lang w:val="ru-RU"/>
         </w:rPr>
         <w:t>-</w:t>
       </w:r>
       <w:r>
         <w:rPr>
-          <w:lang w:val="en-US"/>
+          <w:lang w:val="ru-RU"/>
         </w:rPr>
         <w:t>1</w:t>
       </w:r>
       <w:r>
         <w:rPr>
-          <w:lang w:val="en-US"/>
+          <w:lang w:val="ru-RU"/>
         </w:rPr>
         <w:t>3</w:t>
       </w:r>
       <w:r>
         <w:rPr>
-          <w:lang w:val="en-US"/>
+          <w:lang w:val="ru-RU"/>
         </w:rPr>
         <w:t>, University of Tartu</w:t>
       </w:r>
@@ -49,24 +49,24 @@
     <w:p>
       <w:pPr>
         <w:rPr>
-          <w:lang w:val="en-US"/>
-        </w:rPr>
-      </w:pPr>
-      <w:r>
-        <w:rPr>
-          <w:lang w:val="en-US"/>
+          <w:lang w:val="ru-RU"/>
+        </w:rPr>
+      </w:pPr>
+      <w:r>
+        <w:rPr>
+          <w:lang w:val="ru-RU"/>
         </w:rPr>
         <w:t>Childhood story</w:t>
       </w:r>
       <w:r>
         <w:rPr>
-          <w:lang w:val="en-US"/>
+          <w:lang w:val="ru-RU"/>
         </w:rPr>
         <w:t xml:space="preserve">, </w:t>
       </w:r>
       <w:r>
         <w:rPr>
-          <w:lang w:val="en-US"/>
+          <w:lang w:val="ru-RU"/>
         </w:rPr>
         <w:t>A Pre-Intermediate Course in Russian</w:t>
       </w:r>
@@ -100,6 +100,7 @@
         <w:jc w:val="both"/>
         <w:rPr>
           <w:rFonts w:eastAsiaTheme="minorEastAsia"/>
+          <w:lang w:val="ru-RU"/>
         </w:rPr>
       </w:pPr>
       <w:r>
@@ -121,130 +122,75 @@
           <w:rFonts w:eastAsiaTheme="minorEastAsia"/>
           <w:lang w:val="ru-RU"/>
         </w:rPr>
-        <w:t xml:space="preserve">ждения был большой сад. Мы снаружи часто играли. </w:t>
+        <w:t xml:space="preserve">ждения был большой сад. Мы снаружи часто играли. Один из этих дней кто­то сердил меня, после чего я нестил </w:t>
       </w:r>
       <w:r>
         <w:rPr>
           <w:rFonts w:eastAsiaTheme="minorEastAsia"/>
           <w:lang w:val="ru-RU"/>
         </w:rPr>
-        <w:t>Один из этих дней</w:t>
+        <w:t xml:space="preserve">в здание детского сада и закрыл дверь. Потом я тожо запирал её и всё воспитатели были в саде. Когда они выяснали, что </w:t>
       </w:r>
       <w:r>
         <w:rPr>
           <w:rFonts w:eastAsiaTheme="minorEastAsia"/>
           <w:lang w:val="ru-RU"/>
         </w:rPr>
-        <w:t xml:space="preserve"> кто­то сердил меня, </w:t>
+        <w:t xml:space="preserve">дверь заперта они стали громко и середно. </w:t>
       </w:r>
       <w:r>
         <w:rPr>
           <w:rFonts w:eastAsiaTheme="minorEastAsia"/>
           <w:lang w:val="ru-RU"/>
         </w:rPr>
-        <w:t>после чего</w:t>
+        <w:t xml:space="preserve">Вначале мне ситуации нравился, но через несколько минут я опять хотел открыть дверь, но потому что воспитатели были так кислые и кричали на меня, я забыл в каком направлении мне надо вертеть ключ. </w:t>
       </w:r>
       <w:r>
         <w:rPr>
           <w:rFonts w:eastAsiaTheme="minorEastAsia"/>
           <w:lang w:val="ru-RU"/>
         </w:rPr>
-        <w:t xml:space="preserve"> я нестил </w:t>
+        <w:t>Когда дверь, наконец, открыто я п</w:t>
       </w:r>
       <w:r>
         <w:rPr>
           <w:rFonts w:eastAsiaTheme="minorEastAsia"/>
           <w:lang w:val="ru-RU"/>
         </w:rPr>
-        <w:t xml:space="preserve">в здание детского сада и закрыл дверь. Потом я тожо запирал её и всё </w:t>
+        <w:t>а</w:t>
       </w:r>
       <w:r>
         <w:rPr>
           <w:rFonts w:eastAsiaTheme="minorEastAsia"/>
           <w:lang w:val="ru-RU"/>
         </w:rPr>
-        <w:t>воспитатели</w:t>
+        <w:t>лучил много гнев</w:t>
       </w:r>
       <w:r>
         <w:rPr>
           <w:rFonts w:eastAsiaTheme="minorEastAsia"/>
           <w:lang w:val="ru-RU"/>
         </w:rPr>
-        <w:t xml:space="preserve"> были в саде. Когда они выяснали, что </w:t>
+        <w:t>а</w:t>
       </w:r>
       <w:r>
         <w:rPr>
           <w:rFonts w:eastAsiaTheme="minorEastAsia"/>
           <w:lang w:val="ru-RU"/>
         </w:rPr>
-        <w:t xml:space="preserve">дверь заперта они стали громко и середно. </w:t>
+        <w:t xml:space="preserve"> и воспитатели никогда не забыли ключ в </w:t>
       </w:r>
       <w:r>
         <w:rPr>
           <w:rFonts w:eastAsiaTheme="minorEastAsia"/>
           <w:lang w:val="ru-RU"/>
         </w:rPr>
-        <w:t xml:space="preserve">Вначале мне ситуации нравился, но через несколько минут я опять хотел открыть дверь, но потому что </w:t>
+        <w:t xml:space="preserve">замоке... </w:t>
       </w:r>
       <w:r>
         <w:rPr>
           <w:rFonts w:eastAsiaTheme="minorEastAsia"/>
           <w:lang w:val="ru-RU"/>
-        </w:rPr>
-        <w:t>воспитатели</w:t>
-      </w:r>
-      <w:r>
-        <w:rPr>
-          <w:rFonts w:eastAsiaTheme="minorEastAsia"/>
-          <w:lang w:val="ru-RU"/>
-        </w:rPr>
-        <w:t xml:space="preserve"> были так кислые и кричали на меня, я забыл </w:t>
-      </w:r>
-      <w:r>
-        <w:rPr>
-          <w:rFonts w:eastAsiaTheme="minorEastAsia"/>
-          <w:lang w:val="ru-RU"/>
-        </w:rPr>
-        <w:t>в каком направлении</w:t>
-      </w:r>
-      <w:r>
-        <w:rPr>
-          <w:rFonts w:eastAsiaTheme="minorEastAsia"/>
-          <w:lang w:val="ru-RU"/>
-        </w:rPr>
-        <w:t xml:space="preserve"> мне надо вертеть ключ. </w:t>
-      </w:r>
-      <w:r>
-        <w:rPr>
-          <w:rFonts w:eastAsiaTheme="minorEastAsia"/>
-          <w:lang w:val="ru-RU"/>
-        </w:rPr>
-        <w:t xml:space="preserve">Когда дверь, наконец, открыто я пилучил много гнев и </w:t>
-      </w:r>
-      <w:r>
-        <w:rPr>
-          <w:rFonts w:eastAsiaTheme="minorEastAsia"/>
-          <w:lang w:val="ru-RU"/>
-        </w:rPr>
-        <w:t>воспитатели</w:t>
-      </w:r>
-      <w:r>
-        <w:rPr>
-          <w:rFonts w:eastAsiaTheme="minorEastAsia"/>
-          <w:lang w:val="ru-RU"/>
-        </w:rPr>
-        <w:t xml:space="preserve"> никогда не забыли ключ в </w:t>
-      </w:r>
-      <w:r>
-        <w:rPr>
-          <w:rFonts w:eastAsiaTheme="minorEastAsia"/>
-          <w:lang w:val="ru-RU"/>
-        </w:rPr>
-        <w:t xml:space="preserve">замоке... </w:t>
-      </w:r>
-      <w:r>
-        <w:rPr>
-          <w:rFonts w:eastAsiaTheme="minorEastAsia"/>
         </w:rPr>
         <w:sym w:font="Wingdings" w:char="F04A"/>
       </w:r>
@@ -260,15 +206,9 @@
       <w:r>
         <w:rPr>
           <w:rFonts w:eastAsiaTheme="minorEastAsia"/>
-        </w:rPr>
-        <w:t xml:space="preserve">110 </w:t>
-      </w:r>
-      <w:r>
-        <w:rPr>
-          <w:rFonts w:eastAsiaTheme="minorEastAsia"/>
-          <w:lang w:val="ru-RU"/>
-        </w:rPr>
-        <w:t>слова</w:t>
+          <w:lang w:val="ru-RU"/>
+        </w:rPr>
+        <w:t>110 слова</w:t>
       </w:r>
       <w:bookmarkStart w:id="0" w:name="_GoBack"/>
       <w:bookmarkEnd w:id="0"/>

</xml_diff>